<commit_message>
Documentation changes for http status filter.
</commit_message>
<xml_diff>
--- a/src/site/resources/GSF Developers Guide 1.0.docx
+++ b/src/site/resources/GSF Developers Guide 1.0.docx
@@ -1,6 +1,6 @@
 
 <file path=word/document.xml><?xml version="1.0" encoding="utf-8"?>
-<w:document xmlns:wpc="http://schemas.microsoft.com/office/word/2010/wordprocessingCanvas" xmlns:mo="http://schemas.microsoft.com/office/mac/office/2008/main" xmlns:mc="http://schemas.openxmlformats.org/markup-compatibility/2006" xmlns:mv="urn:schemas-microsoft-com:mac:vml" xmlns:o="urn:schemas-microsoft-com:office:office" xmlns:r="http://schemas.openxmlformats.org/officeDocument/2006/relationships" xmlns:m="http://schemas.openxmlformats.org/officeDocument/2006/math" xmlns:v="urn:schemas-microsoft-com:vml" xmlns:wp14="http://schemas.microsoft.com/office/word/2010/wordprocessingDrawing" xmlns:wp="http://schemas.openxmlformats.org/drawingml/2006/wordprocessingDrawing" xmlns:w10="urn:schemas-microsoft-com:office:word" xmlns:w="http://schemas.openxmlformats.org/wordprocessingml/2006/main" xmlns:w14="http://schemas.microsoft.com/office/word/2010/wordml" xmlns:wpg="http://schemas.microsoft.com/office/word/2010/wordprocessingGroup" xmlns:wpi="http://schemas.microsoft.com/office/word/2010/wordprocessingInk" xmlns:wne="http://schemas.microsoft.com/office/word/2006/wordml" xmlns:wps="http://schemas.microsoft.com/office/word/2010/wordprocessingShape" mc:Ignorable="w14 wp14">
+<w:document xmlns:ve="http://schemas.openxmlformats.org/markup-compatibility/2006" xmlns:o="urn:schemas-microsoft-com:office:office" xmlns:r="http://schemas.openxmlformats.org/officeDocument/2006/relationships" xmlns:m="http://schemas.openxmlformats.org/officeDocument/2006/math" xmlns:v="urn:schemas-microsoft-com:vml" xmlns:wp="http://schemas.openxmlformats.org/drawingml/2006/wordprocessingDrawing" xmlns:w10="urn:schemas-microsoft-com:office:word" xmlns:w="http://schemas.openxmlformats.org/wordprocessingml/2006/main" xmlns:wne="http://schemas.microsoft.com/office/word/2006/wordml">
   <w:body>
     <w:p>
       <w:bookmarkStart w:id="0" w:name="_Toc271212390"/>
@@ -20,21 +20,11 @@
         <w:pStyle w:val="Title"/>
         <w:ind w:left="1701" w:hanging="1701"/>
       </w:pPr>
-      <w:r>
-        <w:fldChar w:fldCharType="begin"/>
-      </w:r>
-      <w:r>
-        <w:instrText xml:space="preserve"> TITLE  \* MERGEFORMAT </w:instrText>
-      </w:r>
-      <w:r>
-        <w:fldChar w:fldCharType="separate"/>
-      </w:r>
-      <w:r>
-        <w:t>GST Site Foundation Developer's Guide v1.0</w:t>
-      </w:r>
-      <w:r>
-        <w:fldChar w:fldCharType="end"/>
-      </w:r>
+      <w:fldSimple w:instr=" TITLE  \* MERGEFORMAT ">
+        <w:r>
+          <w:t>GST Site Foundation Developer's Guide v1.0</w:t>
+        </w:r>
+      </w:fldSimple>
       <w:bookmarkStart w:id="1" w:name="_GoBack"/>
       <w:bookmarkEnd w:id="1"/>
     </w:p>
@@ -107,13 +97,25 @@
         <w:rPr>
           <w:szCs w:val="24"/>
         </w:rPr>
-        <w:t>December 6</w:t>
+        <w:t>January</w:t>
       </w:r>
       <w:r>
         <w:rPr>
           <w:szCs w:val="24"/>
         </w:rPr>
-        <w:t>, 2010</w:t>
+        <w:t xml:space="preserve"> 28</w:t>
+      </w:r>
+      <w:r>
+        <w:rPr>
+          <w:szCs w:val="24"/>
+        </w:rPr>
+        <w:t>, 201</w:t>
+      </w:r>
+      <w:r>
+        <w:rPr>
+          <w:szCs w:val="24"/>
+        </w:rPr>
+        <w:t>1</w:t>
       </w:r>
     </w:p>
     <w:p>
@@ -144,29 +146,8 @@
           <w:szCs w:val="24"/>
         </w:rPr>
         <w:br/>
-      </w:r>
-      <w:proofErr w:type="spellStart"/>
-      <w:r>
-        <w:rPr>
-          <w:szCs w:val="24"/>
-        </w:rPr>
-        <w:t>Dolf</w:t>
-      </w:r>
-      <w:proofErr w:type="spellEnd"/>
-      <w:r>
-        <w:rPr>
-          <w:szCs w:val="24"/>
-        </w:rPr>
-        <w:t xml:space="preserve"> </w:t>
-      </w:r>
-      <w:proofErr w:type="spellStart"/>
-      <w:r>
-        <w:rPr>
-          <w:szCs w:val="24"/>
-        </w:rPr>
-        <w:t>Dijkstra</w:t>
-      </w:r>
-      <w:proofErr w:type="spellEnd"/>
+        <w:t>Dolf Dijkstra</w:t>
+      </w:r>
     </w:p>
     <w:p>
       <w:pPr>
@@ -194,8 +175,8 @@
           <w:szCs w:val="24"/>
         </w:rPr>
         <w:sectPr>
-          <w:footerReference w:type="even" r:id="rId9"/>
-          <w:footerReference w:type="default" r:id="rId10"/>
+          <w:footerReference w:type="even" r:id="rId8"/>
+          <w:footerReference w:type="default" r:id="rId9"/>
           <w:pgSz w:w="15840" w:h="12240" w:orient="landscape"/>
           <w:pgMar w:top="720" w:right="1523" w:bottom="720" w:left="1276" w:header="720" w:footer="720" w:gutter="0"/>
           <w:pgNumType w:start="0"/>
@@ -3252,7 +3233,7 @@
       <w:r>
         <w:t xml:space="preserve">GST Foundation Website Link: </w:t>
       </w:r>
-      <w:hyperlink r:id="rId11" w:history="1">
+      <w:hyperlink r:id="rId10" w:history="1">
         <w:r>
           <w:rPr>
             <w:rStyle w:val="Hyperlink"/>
@@ -3271,7 +3252,7 @@
       <w:r>
         <w:t xml:space="preserve">GST Foundation Minimal Installation Guide Link: </w:t>
       </w:r>
-      <w:hyperlink r:id="rId12" w:history="1">
+      <w:hyperlink r:id="rId11" w:history="1">
         <w:r>
           <w:rPr>
             <w:rStyle w:val="Hyperlink"/>
@@ -3289,7 +3270,7 @@
       <w:r>
         <w:t xml:space="preserve">GST Foundation ContentServer Servlet Profiling Tools: </w:t>
       </w:r>
-      <w:hyperlink r:id="rId13" w:history="1">
+      <w:hyperlink r:id="rId12" w:history="1">
         <w:r>
           <w:rPr>
             <w:rStyle w:val="Hyperlink"/>
@@ -3307,7 +3288,7 @@
       <w:r>
         <w:t xml:space="preserve">Subversion (version control system): </w:t>
       </w:r>
-      <w:hyperlink r:id="rId14" w:history="1">
+      <w:hyperlink r:id="rId13" w:history="1">
         <w:r>
           <w:rPr>
             <w:rStyle w:val="Hyperlink"/>
@@ -3325,7 +3306,7 @@
       <w:r>
         <w:t xml:space="preserve">Maven (software project management &amp; comprehension tool): </w:t>
       </w:r>
-      <w:hyperlink r:id="rId15" w:history="1">
+      <w:hyperlink r:id="rId14" w:history="1">
         <w:r>
           <w:rPr>
             <w:rStyle w:val="Hyperlink"/>
@@ -3343,7 +3324,7 @@
       <w:r>
         <w:t xml:space="preserve">Tuckey URL Rewrite: </w:t>
       </w:r>
-      <w:hyperlink r:id="rId16" w:history="1">
+      <w:hyperlink r:id="rId15" w:history="1">
         <w:r>
           <w:rPr>
             <w:rStyle w:val="Hyperlink"/>
@@ -3840,7 +3821,7 @@
       <w:r>
         <w:t xml:space="preserve">                                                           Download from: </w:t>
       </w:r>
-      <w:hyperlink r:id="rId17" w:history="1">
+      <w:hyperlink r:id="rId16" w:history="1">
         <w:r>
           <w:rPr>
             <w:rStyle w:val="Hyperlink"/>
@@ -4664,15 +4645,7 @@
     <w:p/>
     <w:p>
       <w:r>
-        <w:t xml:space="preserve">It is necessary to obtain the GSF from the Internet.  The bundle is comprised of several types of components, including a jar </w:t>
-      </w:r>
-      <w:proofErr w:type="gramStart"/>
-      <w:r>
-        <w:t>file,</w:t>
-      </w:r>
-      <w:proofErr w:type="gramEnd"/>
-      <w:r>
-        <w:t xml:space="preserve"> several database table files, a tag library, documentation, etc.  </w:t>
+        <w:t xml:space="preserve">It is necessary to obtain the GSF from the Internet.  The bundle is comprised of several types of components, including a jar file, several database table files, a tag library, documentation, etc.  </w:t>
       </w:r>
     </w:p>
     <w:p>
@@ -4686,7 +4659,7 @@
           <w:rStyle w:val="Hyperlink"/>
         </w:rPr>
       </w:pPr>
-      <w:hyperlink r:id="rId18" w:history="1">
+      <w:hyperlink r:id="rId17" w:history="1">
         <w:r>
           <w:rPr>
             <w:rStyle w:val="Hyperlink"/>
@@ -8071,7 +8044,7 @@
           <w:lang w:eastAsia="en-US"/>
         </w:rPr>
         <w:drawing>
-          <wp:inline distT="0" distB="0" distL="0" distR="0" wp14:anchorId="7049D282" wp14:editId="5B1DADFA">
+          <wp:inline distT="0" distB="0" distL="0" distR="0">
             <wp:extent cx="6746482" cy="3721809"/>
             <wp:effectExtent l="0" t="0" r="0" b="0"/>
             <wp:docPr id="4" name="Picture 4"/>
@@ -8086,10 +8059,10 @@
                     <pic:cNvPicPr/>
                   </pic:nvPicPr>
                   <pic:blipFill>
-                    <a:blip r:embed="rId19">
+                    <a:blip r:embed="rId18">
                       <a:extLst>
                         <a:ext uri="{28A0092B-C50C-407E-A947-70E740481C1C}">
-                          <a14:useLocalDpi xmlns:a14="http://schemas.microsoft.com/office/drawing/2010/main" val="0"/>
+                          <a14:useLocalDpi xmlns="" xmlns:wpc="http://schemas.microsoft.com/office/word/2010/wordprocessingCanvas" xmlns:mo="http://schemas.microsoft.com/office/mac/office/2008/main" xmlns:mc="http://schemas.openxmlformats.org/markup-compatibility/2006" xmlns:mv="urn:schemas-microsoft-com:mac:vml" xmlns:o="urn:schemas-microsoft-com:office:office" xmlns:v="urn:schemas-microsoft-com:vml" xmlns:wp14="http://schemas.microsoft.com/office/word/2010/wordprocessingDrawing" xmlns:w10="urn:schemas-microsoft-com:office:word" xmlns:w="http://schemas.openxmlformats.org/wordprocessingml/2006/main" xmlns:w14="http://schemas.microsoft.com/office/word/2010/wordml" xmlns:wpg="http://schemas.microsoft.com/office/word/2010/wordprocessingGroup" xmlns:wpi="http://schemas.microsoft.com/office/word/2010/wordprocessingInk" xmlns:wps="http://schemas.microsoft.com/office/word/2010/wordprocessingShape" xmlns:a14="http://schemas.microsoft.com/office/drawing/2010/main" val="0"/>
                         </a:ext>
                       </a:extLst>
                     </a:blip>
@@ -8127,15 +8100,15 @@
       </w:pPr>
       <w:bookmarkStart w:id="28" w:name="__RefHeading__2621_1461085060"/>
       <w:bookmarkStart w:id="29" w:name="__RefHeading__1257_1461085060"/>
-      <w:bookmarkStart w:id="30" w:name="_Toc271212397"/>
-      <w:bookmarkStart w:id="31" w:name="_Toc153280343"/>
+      <w:bookmarkStart w:id="30" w:name="_Toc153280343"/>
+      <w:bookmarkStart w:id="31" w:name="_Toc271212397"/>
       <w:bookmarkEnd w:id="28"/>
       <w:bookmarkEnd w:id="29"/>
       <w:r>
         <w:lastRenderedPageBreak/>
         <w:t>Add Status Servlet Filter</w:t>
       </w:r>
-      <w:bookmarkEnd w:id="31"/>
+      <w:bookmarkEnd w:id="30"/>
     </w:p>
     <w:p>
       <w:pPr>
@@ -8157,95 +8130,16 @@
       <w:pPr>
         <w:pStyle w:val="BodyText"/>
       </w:pPr>
+      <w:r>
+        <w:t>To enable the filter you need to modify the web.xml file.</w:t>
+      </w:r>
     </w:p>
     <w:p>
       <w:pPr>
         <w:pStyle w:val="BodyText"/>
       </w:pPr>
       <w:r>
-        <w:t xml:space="preserve">Go to: </w:t>
-      </w:r>
-      <w:hyperlink r:id="rId20" w:history="1">
-        <w:r>
-          <w:rPr>
-            <w:rStyle w:val="Hyperlink"/>
-          </w:rPr>
-          <w:t>http://www.nl.fatwire.com/dta/contrib/webapp-profiling/</w:t>
-        </w:r>
-      </w:hyperlink>
-    </w:p>
-    <w:p>
-      <w:pPr>
-        <w:pStyle w:val="BodyText"/>
-      </w:pPr>
-      <w:r>
-        <w:t>Under Status servlet filter section follow the steps.</w:t>
-      </w:r>
-    </w:p>
-    <w:p>
-      <w:pPr>
-        <w:pStyle w:val="BodyText"/>
-      </w:pPr>
-      <w:r>
-        <w:t>The steps are summarized also in this document.</w:t>
-      </w:r>
-    </w:p>
-    <w:p>
-      <w:pPr>
-        <w:pStyle w:val="BodyText"/>
-      </w:pPr>
-    </w:p>
-    <w:p>
-      <w:pPr>
-        <w:pStyle w:val="BodyText"/>
-      </w:pPr>
-      <w:r>
-        <w:t xml:space="preserve">1.  </w:t>
-      </w:r>
-      <w:r>
-        <w:rPr>
-          <w:highlight w:val="lightGray"/>
-        </w:rPr>
-        <w:t xml:space="preserve">Download the jar file </w:t>
-      </w:r>
-      <w:r>
-        <w:t xml:space="preserve"> </w:t>
-      </w:r>
-      <w:r>
-        <w:t>(</w:t>
-      </w:r>
-      <w:r>
-        <w:t>http://www.nl.fatwire.com/maven2/com/fatwire/gst/gst-webapp-status/1.1/</w:t>
-      </w:r>
-      <w:r>
-        <w:t>) and put into you Application Server's Context's WEB-INF lib directory.</w:t>
-      </w:r>
-    </w:p>
-    <w:p>
-      <w:pPr>
-        <w:pStyle w:val="BodyText"/>
-      </w:pPr>
-      <w:r>
-        <w:t xml:space="preserve">For example: </w:t>
-      </w:r>
-      <w:r>
-        <w:rPr>
-          <w:rStyle w:val="CodeSample"/>
-        </w:rPr>
-        <w:t>/Users/rgill/Library/JSK_CS753_CLEAN/App_Server/apache-tomcat-6.0.18/webapps/cs/WEB-INF/lib</w:t>
-      </w:r>
-    </w:p>
-    <w:p>
-      <w:pPr>
-        <w:pStyle w:val="BodyText"/>
-      </w:pPr>
-    </w:p>
-    <w:p>
-      <w:pPr>
-        <w:pStyle w:val="BodyText"/>
-      </w:pPr>
-      <w:r>
-        <w:t xml:space="preserve">2.  </w:t>
+        <w:t xml:space="preserve">  </w:t>
       </w:r>
       <w:r>
         <w:rPr>
@@ -8332,7 +8226,21 @@
           <w:rStyle w:val="CodeSample"/>
           <w:lang w:val="de-DE"/>
         </w:rPr>
-        <w:t xml:space="preserve">    &lt;filter-class&gt;com.fatwire.gst.web.servlet.httpstatus.CustomHeaderFilter&lt;/filter-class&gt;</w:t>
+        <w:t xml:space="preserve">    &lt;filter-class&gt;com.fatwire.gst.</w:t>
+      </w:r>
+      <w:r>
+        <w:rPr>
+          <w:rStyle w:val="CodeSample"/>
+          <w:lang w:val="de-DE"/>
+        </w:rPr>
+        <w:t>foundation</w:t>
+      </w:r>
+      <w:r>
+        <w:rPr>
+          <w:rStyle w:val="CodeSample"/>
+          <w:lang w:val="de-DE"/>
+        </w:rPr>
+        <w:t>.httpstatus.CustomHeaderFilter&lt;/filter-class&gt;</w:t>
       </w:r>
     </w:p>
     <w:p>
@@ -8353,7 +8261,14 @@
           <w:rStyle w:val="CodeSample"/>
           <w:lang w:val="de-DE"/>
         </w:rPr>
-        <w:t xml:space="preserve">  &lt;/filter&gt;</w:t>
+        <w:t xml:space="preserve">  </w:t>
+      </w:r>
+      <w:r>
+        <w:rPr>
+          <w:rStyle w:val="CodeSample"/>
+          <w:lang w:val="de-DE"/>
+        </w:rPr>
+        <w:t>&lt;/filter&gt;</w:t>
       </w:r>
     </w:p>
     <w:p>
@@ -8407,14 +8322,14 @@
         <w:rPr>
           <w:rStyle w:val="CodeSample"/>
         </w:rPr>
-        <w:t>filter</w:t>
+        <w:t>filter-mapping</w:t>
       </w:r>
       <w:proofErr w:type="gramEnd"/>
       <w:r>
         <w:rPr>
           <w:rStyle w:val="CodeSample"/>
         </w:rPr>
-        <w:t>-mapping&gt;</w:t>
+        <w:t>&gt;</w:t>
       </w:r>
     </w:p>
     <w:p>
@@ -8466,7 +8381,7 @@
         <w:rPr>
           <w:rStyle w:val="CodeSample"/>
         </w:rPr>
-        <w:t>-pattern&gt;/Satellite/*&lt;/</w:t>
+        <w:t>-pattern&gt;/*&lt;/</w:t>
       </w:r>
       <w:proofErr w:type="spellStart"/>
       <w:r>
@@ -8549,7 +8464,7 @@
         <w:lastRenderedPageBreak/>
         <w:t>Log in to Content Server with Appropriate Privileges</w:t>
       </w:r>
-      <w:bookmarkEnd w:id="30"/>
+      <w:bookmarkEnd w:id="31"/>
       <w:bookmarkEnd w:id="32"/>
     </w:p>
     <w:p>
@@ -8618,7 +8533,7 @@
           <w:lang w:eastAsia="en-US"/>
         </w:rPr>
         <w:drawing>
-          <wp:inline distT="0" distB="0" distL="0" distR="0" wp14:anchorId="0B2208EC" wp14:editId="33BCF949">
+          <wp:inline distT="0" distB="0" distL="0" distR="0">
             <wp:extent cx="5257800" cy="4619996"/>
             <wp:effectExtent l="19050" t="0" r="0" b="0"/>
             <wp:docPr id="3" name="Picture 3"/>
@@ -8635,7 +8550,7 @@
                     </pic:cNvPicPr>
                   </pic:nvPicPr>
                   <pic:blipFill>
-                    <a:blip r:embed="rId21" cstate="print"/>
+                    <a:blip r:embed="rId19" cstate="print"/>
                     <a:srcRect/>
                     <a:stretch>
                       <a:fillRect/>
@@ -8755,7 +8670,7 @@
           <w:lang w:eastAsia="en-US"/>
         </w:rPr>
         <w:drawing>
-          <wp:inline distT="0" distB="0" distL="0" distR="0" wp14:anchorId="1771FE0E" wp14:editId="0B2C15DD">
+          <wp:inline distT="0" distB="0" distL="0" distR="0">
             <wp:extent cx="4990715" cy="4000500"/>
             <wp:effectExtent l="0" t="0" r="0" b="0"/>
             <wp:docPr id="13" name="Picture 1"/>
@@ -8772,10 +8687,10 @@
                     </pic:cNvPicPr>
                   </pic:nvPicPr>
                   <pic:blipFill>
-                    <a:blip r:embed="rId22">
+                    <a:blip r:embed="rId20">
                       <a:extLst>
                         <a:ext uri="{28A0092B-C50C-407E-A947-70E740481C1C}">
-                          <a14:useLocalDpi xmlns:a14="http://schemas.microsoft.com/office/drawing/2010/main" val="0"/>
+                          <a14:useLocalDpi xmlns="" xmlns:wpc="http://schemas.microsoft.com/office/word/2010/wordprocessingCanvas" xmlns:mo="http://schemas.microsoft.com/office/mac/office/2008/main" xmlns:mc="http://schemas.openxmlformats.org/markup-compatibility/2006" xmlns:mv="urn:schemas-microsoft-com:mac:vml" xmlns:o="urn:schemas-microsoft-com:office:office" xmlns:v="urn:schemas-microsoft-com:vml" xmlns:wp14="http://schemas.microsoft.com/office/word/2010/wordprocessingDrawing" xmlns:w10="urn:schemas-microsoft-com:office:word" xmlns:w="http://schemas.openxmlformats.org/wordprocessingml/2006/main" xmlns:w14="http://schemas.microsoft.com/office/word/2010/wordml" xmlns:wpg="http://schemas.microsoft.com/office/word/2010/wordprocessingGroup" xmlns:wpi="http://schemas.microsoft.com/office/word/2010/wordprocessingInk" xmlns:wps="http://schemas.microsoft.com/office/word/2010/wordprocessingShape" xmlns:a14="http://schemas.microsoft.com/office/drawing/2010/main" val="0"/>
                         </a:ext>
                       </a:extLst>
                     </a:blip>
@@ -8953,7 +8868,7 @@
           <w:lang w:eastAsia="en-US"/>
         </w:rPr>
         <w:drawing>
-          <wp:inline distT="0" distB="0" distL="0" distR="0" wp14:anchorId="354F6A4C" wp14:editId="42ADA320">
+          <wp:inline distT="0" distB="0" distL="0" distR="0">
             <wp:extent cx="3870356" cy="3592247"/>
             <wp:effectExtent l="0" t="0" r="0" b="0"/>
             <wp:docPr id="5" name="Picture 5"/>
@@ -8970,7 +8885,7 @@
                     </pic:cNvPicPr>
                   </pic:nvPicPr>
                   <pic:blipFill>
-                    <a:blip r:embed="rId23" cstate="print"/>
+                    <a:blip r:embed="rId21" cstate="print"/>
                     <a:srcRect/>
                     <a:stretch>
                       <a:fillRect/>
@@ -9181,7 +9096,7 @@
           <w:lang w:eastAsia="en-US"/>
         </w:rPr>
         <w:drawing>
-          <wp:inline distT="0" distB="0" distL="0" distR="0" wp14:anchorId="1A57E156" wp14:editId="386C6A7F">
+          <wp:inline distT="0" distB="0" distL="0" distR="0">
             <wp:extent cx="4736094" cy="3995643"/>
             <wp:effectExtent l="0" t="0" r="0" b="0"/>
             <wp:docPr id="7" name="Picture 7"/>
@@ -9198,7 +9113,7 @@
                     </pic:cNvPicPr>
                   </pic:nvPicPr>
                   <pic:blipFill>
-                    <a:blip r:embed="rId24" cstate="print"/>
+                    <a:blip r:embed="rId22" cstate="print"/>
                     <a:srcRect/>
                     <a:stretch>
                       <a:fillRect/>
@@ -9262,7 +9177,7 @@
           <w:lang w:eastAsia="en-US"/>
         </w:rPr>
         <w:drawing>
-          <wp:inline distT="0" distB="0" distL="0" distR="0" wp14:anchorId="323E6434" wp14:editId="1E96DF1B">
+          <wp:inline distT="0" distB="0" distL="0" distR="0">
             <wp:extent cx="5373498" cy="4567473"/>
             <wp:effectExtent l="0" t="0" r="0" b="0"/>
             <wp:docPr id="8" name="Picture 8"/>
@@ -9279,7 +9194,7 @@
                     </pic:cNvPicPr>
                   </pic:nvPicPr>
                   <pic:blipFill>
-                    <a:blip r:embed="rId25" cstate="print"/>
+                    <a:blip r:embed="rId23" cstate="print"/>
                     <a:srcRect/>
                     <a:stretch>
                       <a:fillRect/>
@@ -9416,7 +9331,7 @@
       <w:r>
         <w:tab/>
       </w:r>
-      <w:hyperlink r:id="rId26" w:history="1">
+      <w:hyperlink r:id="rId24" w:history="1">
         <w:r>
           <w:rPr>
             <w:rStyle w:val="Hyperlink"/>
@@ -9431,7 +9346,7 @@
         </w:rPr>
         <w:br/>
       </w:r>
-      <w:hyperlink r:id="rId27" w:history="1">
+      <w:hyperlink r:id="rId25" w:history="1">
         <w:r>
           <w:rPr>
             <w:rStyle w:val="Hyperlink"/>
@@ -9521,7 +9436,7 @@
       <w:tblPr>
         <w:tblW w:w="9332" w:type="dxa"/>
         <w:tblInd w:w="2542" w:type="dxa"/>
-        <w:tblLook w:val="04A0" w:firstRow="1" w:lastRow="0" w:firstColumn="1" w:lastColumn="0" w:noHBand="0" w:noVBand="1"/>
+        <w:tblLook w:val="04A0"/>
       </w:tblPr>
       <w:tblGrid>
         <w:gridCol w:w="1666"/>
@@ -10445,7 +10360,7 @@
         </w:rPr>
         <w:lastRenderedPageBreak/>
         <w:drawing>
-          <wp:inline distT="0" distB="0" distL="0" distR="0" wp14:anchorId="0A60EBF1" wp14:editId="43482EFA">
+          <wp:inline distT="0" distB="0" distL="0" distR="0">
             <wp:extent cx="3971925" cy="3495675"/>
             <wp:effectExtent l="19050" t="0" r="9525" b="0"/>
             <wp:docPr id="9" name="Picture 9"/>
@@ -10462,7 +10377,7 @@
                     </pic:cNvPicPr>
                   </pic:nvPicPr>
                   <pic:blipFill>
-                    <a:blip r:embed="rId28" cstate="print"/>
+                    <a:blip r:embed="rId26" cstate="print"/>
                     <a:srcRect/>
                     <a:stretch>
                       <a:fillRect/>
@@ -10527,7 +10442,7 @@
         <w:tblW w:w="0" w:type="auto"/>
         <w:tblInd w:w="93" w:type="dxa"/>
         <w:tblLayout w:type="fixed"/>
-        <w:tblLook w:val="0000" w:firstRow="0" w:lastRow="0" w:firstColumn="0" w:lastColumn="0" w:noHBand="0" w:noVBand="0"/>
+        <w:tblLook w:val="0000"/>
       </w:tblPr>
       <w:tblGrid>
         <w:gridCol w:w="1817"/>
@@ -11263,21 +11178,12 @@
               </w:rPr>
             </w:pPr>
             <w:proofErr w:type="spellStart"/>
-            <w:proofErr w:type="gramStart"/>
             <w:r>
               <w:rPr>
                 <w:rFonts w:eastAsia="Times New Roman"/>
                 <w:color w:val="000000"/>
               </w:rPr>
-              <w:t>target</w:t>
-            </w:r>
-            <w:proofErr w:type="gramEnd"/>
-            <w:r>
-              <w:rPr>
-                <w:rFonts w:eastAsia="Times New Roman"/>
-                <w:color w:val="000000"/>
-              </w:rPr>
-              <w:t>_url</w:t>
+              <w:t>target_url</w:t>
             </w:r>
             <w:proofErr w:type="spellEnd"/>
           </w:p>
@@ -11802,7 +11708,7 @@
       <w:r>
         <w:t xml:space="preserve">User enters the URL, </w:t>
       </w:r>
-      <w:hyperlink r:id="rId29" w:history="1">
+      <w:hyperlink r:id="rId27" w:history="1">
         <w:r>
           <w:rPr>
             <w:rStyle w:val="Hyperlink"/>
@@ -11814,7 +11720,7 @@
         <w:br/>
         <w:t xml:space="preserve">The browser would show after the request has finished, </w:t>
       </w:r>
-      <w:hyperlink r:id="rId30" w:history="1">
+      <w:hyperlink r:id="rId28" w:history="1">
         <w:r>
           <w:rPr>
             <w:rStyle w:val="Hyperlink"/>
@@ -11857,7 +11763,7 @@
       <w:r>
         <w:t xml:space="preserve">User enters the URL, </w:t>
       </w:r>
-      <w:hyperlink r:id="rId31" w:history="1">
+      <w:hyperlink r:id="rId29" w:history="1">
         <w:r>
           <w:rPr>
             <w:rStyle w:val="Hyperlink"/>
@@ -12027,7 +11933,7 @@
         <w:br/>
         <w:t xml:space="preserve">Environment Web Root: </w:t>
       </w:r>
-      <w:hyperlink r:id="rId32" w:history="1">
+      <w:hyperlink r:id="rId30" w:history="1">
         <w:r>
           <w:rPr>
             <w:rStyle w:val="Hyperlink"/>
@@ -12093,7 +11999,7 @@
         </w:rPr>
         <w:t xml:space="preserve">WRA’s path: </w:t>
       </w:r>
-      <w:hyperlink r:id="rId33" w:history="1">
+      <w:hyperlink r:id="rId31" w:history="1">
         <w:r>
           <w:rPr>
             <w:rStyle w:val="Hyperlink"/>
@@ -12109,7 +12015,7 @@
         <w:br/>
         <w:t xml:space="preserve">Example URL: </w:t>
       </w:r>
-      <w:hyperlink r:id="rId34" w:history="1">
+      <w:hyperlink r:id="rId32" w:history="1">
         <w:r>
           <w:rPr>
             <w:rStyle w:val="Hyperlink"/>
@@ -12264,7 +12170,7 @@
         <w:br/>
         <w:t xml:space="preserve">Environment Web Root: </w:t>
       </w:r>
-      <w:hyperlink r:id="rId35" w:history="1">
+      <w:hyperlink r:id="rId33" w:history="1">
         <w:r>
           <w:rPr>
             <w:rStyle w:val="Hyperlink"/>
@@ -12287,7 +12193,7 @@
         <w:br/>
         <w:t xml:space="preserve">Master Virtual Web Root: </w:t>
       </w:r>
-      <w:hyperlink r:id="rId36" w:history="1">
+      <w:hyperlink r:id="rId34" w:history="1">
         <w:r>
           <w:rPr>
             <w:rStyle w:val="Hyperlink"/>
@@ -12322,7 +12228,7 @@
         </w:rPr>
         <w:t xml:space="preserve">WRA’s path: </w:t>
       </w:r>
-      <w:hyperlink r:id="rId37" w:history="1">
+      <w:hyperlink r:id="rId35" w:history="1">
         <w:r>
           <w:rPr>
             <w:rStyle w:val="Hyperlink"/>
@@ -12338,7 +12244,7 @@
         <w:br/>
         <w:t xml:space="preserve">Example URL in browser: </w:t>
       </w:r>
-      <w:hyperlink r:id="rId38" w:history="1">
+      <w:hyperlink r:id="rId36" w:history="1">
         <w:r>
           <w:rPr>
             <w:rStyle w:val="Hyperlink"/>
@@ -12650,7 +12556,7 @@
       <w:r>
         <w:t xml:space="preserve">Please go to: </w:t>
       </w:r>
-      <w:hyperlink r:id="rId39" w:history="1">
+      <w:hyperlink r:id="rId37" w:history="1">
         <w:r>
           <w:rPr>
             <w:rStyle w:val="Hyperlink"/>
@@ -12666,7 +12572,7 @@
       <w:r>
         <w:t xml:space="preserve">Manual for version 3.2 can be found at: </w:t>
       </w:r>
-      <w:hyperlink r:id="rId40" w:history="1">
+      <w:hyperlink r:id="rId38" w:history="1">
         <w:r>
           <w:rPr>
             <w:rStyle w:val="Hyperlink"/>
@@ -12857,25 +12763,19 @@
           <w:rStyle w:val="CodeSample"/>
         </w:rPr>
       </w:pPr>
-      <w:r>
-        <w:rPr>
-          <w:rStyle w:val="CodeSample"/>
-        </w:rPr>
-        <w:t>&lt;</w:t>
-      </w:r>
       <w:proofErr w:type="gramStart"/>
       <w:r>
         <w:rPr>
           <w:rStyle w:val="CodeSample"/>
         </w:rPr>
-        <w:t>!-</w:t>
+        <w:t>&lt;!--</w:t>
       </w:r>
       <w:proofErr w:type="gramEnd"/>
       <w:r>
         <w:rPr>
           <w:rStyle w:val="CodeSample"/>
         </w:rPr>
-        <w:t>- If you wish to enable logging set the level --&gt;</w:t>
+        <w:t xml:space="preserve"> If you wish to enable logging set the level --&gt;</w:t>
       </w:r>
     </w:p>
     <w:p>
@@ -12935,7 +12835,6 @@
         <w:t>&lt;</w:t>
       </w:r>
       <w:proofErr w:type="spellStart"/>
-      <w:proofErr w:type="gramStart"/>
       <w:r>
         <w:rPr>
           <w:rStyle w:val="CodeSample"/>
@@ -12943,7 +12842,6 @@
         <w:t>param</w:t>
       </w:r>
       <w:proofErr w:type="spellEnd"/>
-      <w:proofErr w:type="gramEnd"/>
       <w:r>
         <w:rPr>
           <w:rStyle w:val="CodeSample"/>
@@ -12993,14 +12891,14 @@
         <w:rPr>
           <w:rStyle w:val="CodeSample"/>
         </w:rPr>
-        <w:t>&lt;/</w:t>
+        <w:t>&lt;/init-</w:t>
       </w:r>
       <w:proofErr w:type="spellStart"/>
       <w:r>
         <w:rPr>
           <w:rStyle w:val="CodeSample"/>
         </w:rPr>
-        <w:t>init-param</w:t>
+        <w:t>param</w:t>
       </w:r>
       <w:proofErr w:type="spellEnd"/>
       <w:r>
@@ -13025,6 +12923,7 @@
           <w:szCs w:val="20"/>
         </w:rPr>
       </w:pPr>
+      <w:proofErr w:type="gramStart"/>
       <w:r>
         <w:rPr>
           <w:rFonts w:ascii="Courier New" w:hAnsi="Courier New" w:cs="Courier New"/>
@@ -13032,9 +12931,9 @@
           <w:sz w:val="20"/>
           <w:szCs w:val="20"/>
         </w:rPr>
-        <w:t>&lt;</w:t>
-      </w:r>
-      <w:proofErr w:type="gramStart"/>
+        <w:t>&lt;!--</w:t>
+      </w:r>
+      <w:proofErr w:type="gramEnd"/>
       <w:r>
         <w:rPr>
           <w:rFonts w:ascii="Courier New" w:hAnsi="Courier New" w:cs="Courier New"/>
@@ -13042,37 +12941,7 @@
           <w:sz w:val="20"/>
           <w:szCs w:val="20"/>
         </w:rPr>
-        <w:t>!-</w:t>
-      </w:r>
-      <w:proofErr w:type="gramEnd"/>
-      <w:r>
-        <w:rPr>
-          <w:rFonts w:ascii="Courier New" w:hAnsi="Courier New" w:cs="Courier New"/>
-          <w:kern w:val="20"/>
-          <w:sz w:val="20"/>
-          <w:szCs w:val="20"/>
-        </w:rPr>
-        <w:t xml:space="preserve">- set the amount of seconds the </w:t>
-      </w:r>
-      <w:proofErr w:type="spellStart"/>
-      <w:r>
-        <w:rPr>
-          <w:rFonts w:ascii="Courier New" w:hAnsi="Courier New" w:cs="Courier New"/>
-          <w:kern w:val="20"/>
-          <w:sz w:val="20"/>
-          <w:szCs w:val="20"/>
-        </w:rPr>
-        <w:t>conf</w:t>
-      </w:r>
-      <w:proofErr w:type="spellEnd"/>
-      <w:r>
-        <w:rPr>
-          <w:rFonts w:ascii="Courier New" w:hAnsi="Courier New" w:cs="Courier New"/>
-          <w:kern w:val="20"/>
-          <w:sz w:val="20"/>
-          <w:szCs w:val="20"/>
-        </w:rPr>
-        <w:t xml:space="preserve"> file will be checked for reload</w:t>
+        <w:t xml:space="preserve"> set the amount of seconds the conf file will be checked for reload</w:t>
       </w:r>
     </w:p>
     <w:p>
@@ -13139,27 +13008,7 @@
           <w:sz w:val="20"/>
           <w:szCs w:val="20"/>
         </w:rPr>
-        <w:t xml:space="preserve">          </w:t>
-      </w:r>
-      <w:proofErr w:type="gramStart"/>
-      <w:r>
-        <w:rPr>
-          <w:rFonts w:ascii="Courier New" w:hAnsi="Courier New" w:cs="Courier New"/>
-          <w:kern w:val="20"/>
-          <w:sz w:val="20"/>
-          <w:szCs w:val="20"/>
-        </w:rPr>
-        <w:t>empty</w:t>
-      </w:r>
-      <w:proofErr w:type="gramEnd"/>
-      <w:r>
-        <w:rPr>
-          <w:rFonts w:ascii="Courier New" w:hAnsi="Courier New" w:cs="Courier New"/>
-          <w:kern w:val="20"/>
-          <w:sz w:val="20"/>
-          <w:szCs w:val="20"/>
-        </w:rPr>
-        <w:t>/not set denotes no reload check) --&gt;</w:t>
+        <w:t xml:space="preserve">          empty/not set denotes no reload check) --&gt;</w:t>
       </w:r>
     </w:p>
     <w:p>
@@ -13185,14 +13034,14 @@
         <w:rPr>
           <w:rStyle w:val="CodeSample"/>
         </w:rPr>
-        <w:t>init</w:t>
+        <w:t>init-param</w:t>
       </w:r>
       <w:proofErr w:type="gramEnd"/>
       <w:r>
         <w:rPr>
           <w:rStyle w:val="CodeSample"/>
         </w:rPr>
-        <w:t>-param&gt;</w:t>
+        <w:t>&gt;</w:t>
       </w:r>
     </w:p>
     <w:p>
@@ -13233,7 +13082,6 @@
         <w:t>&lt;</w:t>
       </w:r>
       <w:proofErr w:type="spellStart"/>
-      <w:proofErr w:type="gramStart"/>
       <w:r>
         <w:rPr>
           <w:rStyle w:val="CodeSample"/>
@@ -13241,7 +13089,6 @@
         <w:t>param</w:t>
       </w:r>
       <w:proofErr w:type="spellEnd"/>
-      <w:proofErr w:type="gramEnd"/>
       <w:r>
         <w:rPr>
           <w:rStyle w:val="CodeSample"/>
@@ -14722,7 +14569,7 @@
         <w:tblW w:w="0" w:type="auto"/>
         <w:tblInd w:w="93" w:type="dxa"/>
         <w:tblLayout w:type="fixed"/>
-        <w:tblLook w:val="0000" w:firstRow="0" w:lastRow="0" w:firstColumn="0" w:lastColumn="0" w:noHBand="0" w:noVBand="0"/>
+        <w:tblLook w:val="0000"/>
       </w:tblPr>
       <w:tblGrid>
         <w:gridCol w:w="1683"/>
@@ -15720,7 +15567,7 @@
       <w:r>
         <w:t xml:space="preserve">When a URL is defined in a WRA, the namespace for that URL is entered directly into the “path” field of the WRA.  The asset-specific part immediately follows.  For example for a product “fPad”, one might use a url such as: </w:t>
       </w:r>
-      <w:hyperlink r:id="rId41" w:history="1">
+      <w:hyperlink r:id="rId39" w:history="1">
         <w:r>
           <w:rPr>
             <w:rStyle w:val="Hyperlink"/>
@@ -15731,7 +15578,7 @@
       <w:r>
         <w:t xml:space="preserve">.  In this case, the master virtual webroot would be </w:t>
       </w:r>
-      <w:hyperlink r:id="rId42" w:history="1">
+      <w:hyperlink r:id="rId40" w:history="1">
         <w:r>
           <w:rPr>
             <w:rStyle w:val="Hyperlink"/>
@@ -15766,7 +15613,7 @@
       <w:r>
         <w:t xml:space="preserve">On the editorial environment, the environment-specific virtual webroot might look quite a bit different: </w:t>
       </w:r>
-      <w:hyperlink r:id="rId43" w:history="1">
+      <w:hyperlink r:id="rId41" w:history="1">
         <w:r>
           <w:rPr>
             <w:rStyle w:val="Hyperlink"/>
@@ -16000,7 +15847,7 @@
         </w:rPr>
         <w:t xml:space="preserve">env_vwebroot:  Enter your environment web root, example: http://&lt;server name&gt;:&lt;port&gt;, example: </w:t>
       </w:r>
-      <w:hyperlink r:id="rId44" w:history="1">
+      <w:hyperlink r:id="rId42" w:history="1">
         <w:r>
           <w:rPr>
             <w:rStyle w:val="Hyperlink"/>
@@ -16087,7 +15934,7 @@
       <w:r>
         <w:t>You need to define a regular expression that parses the incoming URL and can split it into virtual-webroot and url-path.  Virtual-webroot is defined in Content Server as the env_vwebroot field in the Virtual Webroot (</w:t>
       </w:r>
-      <w:hyperlink r:id="rId45" w:history="1">
+      <w:hyperlink r:id="rId43" w:history="1">
         <w:r>
           <w:rPr>
             <w:rStyle w:val="Hyperlink"/>
@@ -16098,7 +15945,7 @@
       <w:r>
         <w:t xml:space="preserve"> in the example above).  This value should be hard-coded into the rewrite rule.  The base URL should be the normal path to access the dispatcher page through Satellite Server (</w:t>
       </w:r>
-      <w:hyperlink r:id="rId46" w:history="1">
+      <w:hyperlink r:id="rId44" w:history="1">
         <w:r>
           <w:rPr>
             <w:rStyle w:val="Hyperlink"/>
@@ -16572,7 +16419,7 @@
           <w:lang w:eastAsia="en-US"/>
         </w:rPr>
         <w:drawing>
-          <wp:anchor distT="0" distB="0" distL="114300" distR="114300" simplePos="0" relativeHeight="251657216" behindDoc="0" locked="0" layoutInCell="1" allowOverlap="1" wp14:anchorId="622F346D" wp14:editId="47FB2B7D">
+          <wp:anchor distT="0" distB="0" distL="114300" distR="114300" simplePos="0" relativeHeight="251657216" behindDoc="0" locked="0" layoutInCell="1" allowOverlap="1">
             <wp:simplePos x="0" y="0"/>
             <wp:positionH relativeFrom="margin">
               <wp:align>center</wp:align>
@@ -16597,10 +16444,10 @@
                     </pic:cNvPicPr>
                   </pic:nvPicPr>
                   <pic:blipFill>
-                    <a:blip r:embed="rId48">
+                    <a:blip r:embed="rId46">
                       <a:extLst>
                         <a:ext uri="{28A0092B-C50C-407E-A947-70E740481C1C}">
-                          <a14:useLocalDpi xmlns:a14="http://schemas.microsoft.com/office/drawing/2010/main" val="0"/>
+                          <a14:useLocalDpi xmlns="" xmlns:wpc="http://schemas.microsoft.com/office/word/2010/wordprocessingCanvas" xmlns:mo="http://schemas.microsoft.com/office/mac/office/2008/main" xmlns:mc="http://schemas.openxmlformats.org/markup-compatibility/2006" xmlns:mv="urn:schemas-microsoft-com:mac:vml" xmlns:o="urn:schemas-microsoft-com:office:office" xmlns:v="urn:schemas-microsoft-com:vml" xmlns:wp14="http://schemas.microsoft.com/office/word/2010/wordprocessingDrawing" xmlns:w10="urn:schemas-microsoft-com:office:word" xmlns:w="http://schemas.openxmlformats.org/wordprocessingml/2006/main" xmlns:w14="http://schemas.microsoft.com/office/word/2010/wordml" xmlns:wpg="http://schemas.microsoft.com/office/word/2010/wordprocessingGroup" xmlns:wpi="http://schemas.microsoft.com/office/word/2010/wordprocessingInk" xmlns:wps="http://schemas.microsoft.com/office/word/2010/wordprocessingShape" xmlns:a14="http://schemas.microsoft.com/office/drawing/2010/main" val="0"/>
                         </a:ext>
                       </a:extLst>
                     </a:blip>
@@ -16740,27 +16587,7 @@
           <w:szCs w:val="16"/>
           <w:highlight w:val="lightGray"/>
         </w:rPr>
-        <w:t xml:space="preserve">                 </w:t>
-      </w:r>
-      <w:proofErr w:type="gramStart"/>
-      <w:r>
-        <w:rPr>
-          <w:rStyle w:val="CodeSample"/>
-          <w:sz w:val="16"/>
-          <w:szCs w:val="16"/>
-          <w:highlight w:val="lightGray"/>
-        </w:rPr>
-        <w:t>java.util.Map</w:t>
-      </w:r>
-      <w:proofErr w:type="gramEnd"/>
-      <w:r>
-        <w:rPr>
-          <w:rStyle w:val="CodeSample"/>
-          <w:sz w:val="16"/>
-          <w:szCs w:val="16"/>
-          <w:highlight w:val="lightGray"/>
-        </w:rPr>
-        <w:t>,</w:t>
+        <w:t xml:space="preserve">                 java.util.Map,</w:t>
       </w:r>
     </w:p>
     <w:p>
@@ -16785,27 +16612,7 @@
           <w:szCs w:val="16"/>
           <w:highlight w:val="lightGray"/>
         </w:rPr>
-        <w:t xml:space="preserve">                 COM.FutureTense.Interfaces</w:t>
-      </w:r>
-      <w:proofErr w:type="gramStart"/>
-      <w:r>
-        <w:rPr>
-          <w:rStyle w:val="CodeSample"/>
-          <w:sz w:val="16"/>
-          <w:szCs w:val="16"/>
-          <w:highlight w:val="lightGray"/>
-        </w:rPr>
-        <w:t>.*</w:t>
-      </w:r>
-      <w:proofErr w:type="gramEnd"/>
-      <w:r>
-        <w:rPr>
-          <w:rStyle w:val="CodeSample"/>
-          <w:sz w:val="16"/>
-          <w:szCs w:val="16"/>
-          <w:highlight w:val="lightGray"/>
-        </w:rPr>
-        <w:t>,</w:t>
+        <w:t xml:space="preserve">                 COM.FutureTense.Interfaces.*,</w:t>
       </w:r>
     </w:p>
     <w:p>
@@ -16833,7 +16640,6 @@
         <w:t xml:space="preserve">                 </w:t>
       </w:r>
       <w:proofErr w:type="spellStart"/>
-      <w:proofErr w:type="gramStart"/>
       <w:r>
         <w:rPr>
           <w:rStyle w:val="CodeSample"/>
@@ -16844,7 +16650,6 @@
         <w:t>com.fatwire.gst.foundation.taglib.NavigationHelper</w:t>
       </w:r>
       <w:proofErr w:type="spellEnd"/>
-      <w:proofErr w:type="gramEnd"/>
       <w:r>
         <w:rPr>
           <w:rStyle w:val="CodeSample"/>
@@ -18414,7 +18219,7 @@
           <w:lang w:eastAsia="en-US"/>
         </w:rPr>
         <w:drawing>
-          <wp:anchor distT="0" distB="0" distL="114300" distR="114300" simplePos="0" relativeHeight="251659264" behindDoc="0" locked="0" layoutInCell="1" allowOverlap="1" wp14:anchorId="112D362C" wp14:editId="0E83E4D1">
+          <wp:anchor distT="0" distB="0" distL="114300" distR="114300" simplePos="0" relativeHeight="251659264" behindDoc="0" locked="0" layoutInCell="1" allowOverlap="1">
             <wp:simplePos x="0" y="0"/>
             <wp:positionH relativeFrom="margin">
               <wp:align>center</wp:align>
@@ -18439,10 +18244,10 @@
                     </pic:cNvPicPr>
                   </pic:nvPicPr>
                   <pic:blipFill>
-                    <a:blip r:embed="rId49">
+                    <a:blip r:embed="rId47">
                       <a:extLst>
                         <a:ext uri="{28A0092B-C50C-407E-A947-70E740481C1C}">
-                          <a14:useLocalDpi xmlns:a14="http://schemas.microsoft.com/office/drawing/2010/main" val="0"/>
+                          <a14:useLocalDpi xmlns="" xmlns:wpc="http://schemas.microsoft.com/office/word/2010/wordprocessingCanvas" xmlns:mo="http://schemas.microsoft.com/office/mac/office/2008/main" xmlns:mc="http://schemas.openxmlformats.org/markup-compatibility/2006" xmlns:mv="urn:schemas-microsoft-com:mac:vml" xmlns:o="urn:schemas-microsoft-com:office:office" xmlns:v="urn:schemas-microsoft-com:vml" xmlns:wp14="http://schemas.microsoft.com/office/word/2010/wordprocessingDrawing" xmlns:w10="urn:schemas-microsoft-com:office:word" xmlns:w="http://schemas.openxmlformats.org/wordprocessingml/2006/main" xmlns:w14="http://schemas.microsoft.com/office/word/2010/wordml" xmlns:wpg="http://schemas.microsoft.com/office/word/2010/wordprocessingGroup" xmlns:wpi="http://schemas.microsoft.com/office/word/2010/wordprocessingInk" xmlns:wps="http://schemas.microsoft.com/office/word/2010/wordprocessingShape" xmlns:a14="http://schemas.microsoft.com/office/drawing/2010/main" val="0"/>
                         </a:ext>
                       </a:extLst>
                     </a:blip>
@@ -18493,7 +18298,7 @@
           <w:lang w:eastAsia="en-US"/>
         </w:rPr>
         <w:drawing>
-          <wp:inline distT="0" distB="0" distL="0" distR="0" wp14:anchorId="74EDED8E" wp14:editId="66BF534D">
+          <wp:inline distT="0" distB="0" distL="0" distR="0">
             <wp:extent cx="6553840" cy="2912952"/>
             <wp:effectExtent l="0" t="0" r="0" b="0"/>
             <wp:docPr id="26" name="Picture 7"/>
@@ -18510,10 +18315,10 @@
                     </pic:cNvPicPr>
                   </pic:nvPicPr>
                   <pic:blipFill>
-                    <a:blip r:embed="rId50">
+                    <a:blip r:embed="rId48">
                       <a:extLst>
                         <a:ext uri="{28A0092B-C50C-407E-A947-70E740481C1C}">
-                          <a14:useLocalDpi xmlns:a14="http://schemas.microsoft.com/office/drawing/2010/main" val="0"/>
+                          <a14:useLocalDpi xmlns="" xmlns:wpc="http://schemas.microsoft.com/office/word/2010/wordprocessingCanvas" xmlns:mo="http://schemas.microsoft.com/office/mac/office/2008/main" xmlns:mc="http://schemas.openxmlformats.org/markup-compatibility/2006" xmlns:mv="urn:schemas-microsoft-com:mac:vml" xmlns:o="urn:schemas-microsoft-com:office:office" xmlns:v="urn:schemas-microsoft-com:vml" xmlns:wp14="http://schemas.microsoft.com/office/word/2010/wordprocessingDrawing" xmlns:w10="urn:schemas-microsoft-com:office:word" xmlns:w="http://schemas.openxmlformats.org/wordprocessingml/2006/main" xmlns:w14="http://schemas.microsoft.com/office/word/2010/wordml" xmlns:wpg="http://schemas.microsoft.com/office/word/2010/wordprocessingGroup" xmlns:wpi="http://schemas.microsoft.com/office/word/2010/wordprocessingInk" xmlns:wps="http://schemas.microsoft.com/office/word/2010/wordprocessingShape" xmlns:a14="http://schemas.microsoft.com/office/drawing/2010/main" val="0"/>
                         </a:ext>
                       </a:extLst>
                     </a:blip>
@@ -18972,7 +18777,7 @@
       <w:r>
         <w:t xml:space="preserve">Path: </w:t>
       </w:r>
-      <w:hyperlink r:id="rId51" w:history="1">
+      <w:hyperlink r:id="rId49" w:history="1">
         <w:r>
           <w:rPr>
             <w:rStyle w:val="Hyperlink"/>
@@ -19206,18 +19011,38 @@
     <w:p>
       <w:pPr>
         <w:pStyle w:val="BodyText"/>
-      </w:pPr>
-      <w:r>
+        <w:rPr>
+          <w:lang w:val="nl-NL"/>
+        </w:rPr>
+      </w:pPr>
+      <w:r>
+        <w:rPr>
+          <w:lang w:val="nl-NL"/>
+        </w:rPr>
         <w:t xml:space="preserve">site: </w:t>
       </w:r>
-      <w:hyperlink r:id="rId52" w:history="1">
-        <w:r>
-          <w:rPr>
-            <w:rStyle w:val="Hyperlink"/>
-          </w:rPr>
-          <w:t>http://&lt;server&gt;:&lt;port&gt;/cs/CatalogManager?ftcmd=selectrow%28s%29&amp;tablename=GSTUrlRegistry</w:t>
-        </w:r>
-      </w:hyperlink>
+      <w:r>
+        <w:fldChar w:fldCharType="begin"/>
+      </w:r>
+      <w:r>
+        <w:rPr>
+          <w:lang w:val="nl-NL"/>
+        </w:rPr>
+        <w:instrText>HYPERLINK "http://localhost:8280/cs/CatalogManager?ftcmd=selectrow(s)&amp;tablename=GSTUrlRegistry"</w:instrText>
+      </w:r>
+      <w:r>
+        <w:fldChar w:fldCharType="separate"/>
+      </w:r>
+      <w:r>
+        <w:rPr>
+          <w:rStyle w:val="Hyperlink"/>
+          <w:lang w:val="nl-NL"/>
+        </w:rPr>
+        <w:t>http://&lt;server&gt;:&lt;port&gt;/cs/CatalogManager?ftcmd=selectrow%28s%29&amp;tablename=GSTUrlRegistry</w:t>
+      </w:r>
+      <w:r>
+        <w:fldChar w:fldCharType="end"/>
+      </w:r>
     </w:p>
     <w:p>
       <w:pPr>
@@ -19231,7 +19056,7 @@
       <w:r>
         <w:t xml:space="preserve">: </w:t>
       </w:r>
-      <w:hyperlink r:id="rId53" w:history="1">
+      <w:hyperlink r:id="rId50" w:history="1">
         <w:r>
           <w:rPr>
             <w:rStyle w:val="Hyperlink"/>
@@ -19253,7 +19078,7 @@
           <w:insideV w:val="single" w:sz="6" w:space="0" w:color="auto"/>
         </w:tblBorders>
         <w:tblLayout w:type="fixed"/>
-        <w:tblLook w:val="04A0" w:firstRow="1" w:lastRow="0" w:firstColumn="1" w:lastColumn="0" w:noHBand="0" w:noVBand="1"/>
+        <w:tblLook w:val="04A0"/>
       </w:tblPr>
       <w:tblGrid>
         <w:gridCol w:w="1242"/>
@@ -19695,7 +19520,7 @@
                 <w:lang w:eastAsia="en-US"/>
               </w:rPr>
             </w:pPr>
-            <w:hyperlink r:id="rId54" w:history="1">
+            <w:hyperlink r:id="rId51" w:history="1">
               <w:r>
                 <w:rPr>
                   <w:rFonts w:ascii="Adobe Arabic" w:eastAsia="Times New Roman" w:hAnsi="Adobe Arabic" w:cs="Adobe Arabic"/>
@@ -19870,7 +19695,7 @@
                 <w:lang w:eastAsia="en-US"/>
               </w:rPr>
             </w:pPr>
-            <w:hyperlink r:id="rId55" w:history="1">
+            <w:hyperlink r:id="rId52" w:history="1">
               <w:r>
                 <w:rPr>
                   <w:rFonts w:ascii="Adobe Arabic" w:eastAsia="Times New Roman" w:hAnsi="Adobe Arabic" w:cs="Adobe Arabic"/>
@@ -20060,37 +19885,52 @@
     <w:p>
       <w:pPr>
         <w:pStyle w:val="BodyText"/>
+        <w:rPr>
+          <w:lang w:val="nl-NL"/>
+        </w:rPr>
+      </w:pPr>
+      <w:r>
+        <w:rPr>
+          <w:lang w:val="nl-NL"/>
+        </w:rPr>
+        <w:t xml:space="preserve">site: </w:t>
+      </w:r>
+      <w:r>
+        <w:fldChar w:fldCharType="begin"/>
+      </w:r>
+      <w:r>
+        <w:rPr>
+          <w:lang w:val="nl-NL"/>
+        </w:rPr>
+        <w:instrText>HYPERLINK "http://localhost:8280/cs/CatalogManager?ftcmd=selectrow(s)&amp;tablename=GSTTagRegistry"</w:instrText>
+      </w:r>
+      <w:r>
+        <w:fldChar w:fldCharType="separate"/>
+      </w:r>
+      <w:r>
+        <w:rPr>
+          <w:rStyle w:val="Hyperlink"/>
+          <w:lang w:val="nl-NL"/>
+        </w:rPr>
+        <w:t>http://&lt;server&gt;:&lt;port&gt;/cs/CatalogManager?ftcmd=selectrow%28s%29&amp;tablename=GSTTagRegistry</w:t>
+      </w:r>
+      <w:r>
+        <w:fldChar w:fldCharType="end"/>
+      </w:r>
+    </w:p>
+    <w:p>
+      <w:pPr>
+        <w:pStyle w:val="BodyText"/>
       </w:pPr>
       <w:proofErr w:type="gramStart"/>
       <w:r>
-        <w:t>site</w:t>
+        <w:t>ex</w:t>
       </w:r>
       <w:proofErr w:type="gramEnd"/>
       <w:r>
         <w:t xml:space="preserve">: </w:t>
       </w:r>
-      <w:hyperlink r:id="rId56" w:history="1">
-        <w:r>
-          <w:rPr>
-            <w:rStyle w:val="Hyperlink"/>
-          </w:rPr>
-          <w:t>http://&lt;server&gt;:&lt;port&gt;/cs/CatalogManager?ftcmd=selectrow%28s%29&amp;tablename=GSTTagRegistry</w:t>
-        </w:r>
-      </w:hyperlink>
-    </w:p>
-    <w:p>
-      <w:pPr>
-        <w:pStyle w:val="BodyText"/>
-      </w:pPr>
-      <w:proofErr w:type="gramStart"/>
-      <w:r>
-        <w:t>ex</w:t>
-      </w:r>
-      <w:proofErr w:type="gramEnd"/>
-      <w:r>
-        <w:t xml:space="preserve">: </w:t>
-      </w:r>
-      <w:hyperlink r:id="rId57" w:history="1">
+      <w:hyperlink r:id="rId53" w:history="1">
         <w:r>
           <w:rPr>
             <w:rStyle w:val="Hyperlink"/>
@@ -20109,7 +19949,7 @@
         <w:tblW w:w="12348" w:type="dxa"/>
         <w:tblInd w:w="93" w:type="dxa"/>
         <w:tblLayout w:type="fixed"/>
-        <w:tblLook w:val="04A0" w:firstRow="1" w:lastRow="0" w:firstColumn="1" w:lastColumn="0" w:noHBand="0" w:noVBand="1"/>
+        <w:tblLook w:val="04A0"/>
       </w:tblPr>
       <w:tblGrid>
         <w:gridCol w:w="1667"/>
@@ -22399,21 +22239,7 @@
         <w:rPr>
           <w:rStyle w:val="CodeSample"/>
         </w:rPr>
-        <w:t xml:space="preserve">&lt;%@ </w:t>
-      </w:r>
-      <w:proofErr w:type="gramStart"/>
-      <w:r>
-        <w:rPr>
-          <w:rStyle w:val="CodeSample"/>
-        </w:rPr>
-        <w:t>taglib</w:t>
-      </w:r>
-      <w:proofErr w:type="gramEnd"/>
-      <w:r>
-        <w:rPr>
-          <w:rStyle w:val="CodeSample"/>
-        </w:rPr>
-        <w:t xml:space="preserve"> prefix="cs" uri="futuretense_cs/ftcs1_0.tld"</w:t>
+        <w:t>&lt;%@ taglib prefix="cs" uri="futuretense_cs/ftcs1_0.tld"</w:t>
       </w:r>
       <w:r>
         <w:rPr>
@@ -22427,7 +22253,63 @@
           <w:rStyle w:val="CodeSample"/>
         </w:rPr>
         <w:br/>
-        <w:t>%&gt;&lt;%@ taglib prefix="ics" uri="futuretense_cs/ics.tld"</w:t>
+        <w:t xml:space="preserve">%&gt;&lt;%@ </w:t>
+      </w:r>
+      <w:proofErr w:type="spellStart"/>
+      <w:r>
+        <w:rPr>
+          <w:rStyle w:val="CodeSample"/>
+        </w:rPr>
+        <w:t>taglib</w:t>
+      </w:r>
+      <w:proofErr w:type="spellEnd"/>
+      <w:r>
+        <w:rPr>
+          <w:rStyle w:val="CodeSample"/>
+        </w:rPr>
+        <w:t xml:space="preserve"> prefix="</w:t>
+      </w:r>
+      <w:proofErr w:type="spellStart"/>
+      <w:r>
+        <w:rPr>
+          <w:rStyle w:val="CodeSample"/>
+        </w:rPr>
+        <w:t>ics</w:t>
+      </w:r>
+      <w:proofErr w:type="spellEnd"/>
+      <w:r>
+        <w:rPr>
+          <w:rStyle w:val="CodeSample"/>
+        </w:rPr>
+        <w:t xml:space="preserve">" </w:t>
+      </w:r>
+      <w:proofErr w:type="spellStart"/>
+      <w:r>
+        <w:rPr>
+          <w:rStyle w:val="CodeSample"/>
+        </w:rPr>
+        <w:t>uri</w:t>
+      </w:r>
+      <w:proofErr w:type="spellEnd"/>
+      <w:r>
+        <w:rPr>
+          <w:rStyle w:val="CodeSample"/>
+        </w:rPr>
+        <w:t>="</w:t>
+      </w:r>
+      <w:proofErr w:type="spellStart"/>
+      <w:r>
+        <w:rPr>
+          <w:rStyle w:val="CodeSample"/>
+        </w:rPr>
+        <w:t>futuretense_cs</w:t>
+      </w:r>
+      <w:proofErr w:type="spellEnd"/>
+      <w:r>
+        <w:rPr>
+          <w:rStyle w:val="CodeSample"/>
+        </w:rPr>
+        <w:t>/ics.tld"</w:t>
       </w:r>
       <w:r>
         <w:rPr>
@@ -22478,7 +22360,7 @@
         </w:rPr>
         <w:t>=</w:t>
       </w:r>
-      <w:hyperlink r:id="rId58" w:history="1">
+      <w:hyperlink r:id="rId54" w:history="1">
         <w:r>
           <w:rPr>
             <w:rStyle w:val="Hyperlink"/>
@@ -22516,28 +22398,84 @@
           <w:rStyle w:val="CodeSample"/>
         </w:rPr>
         <w:br/>
-        <w:t xml:space="preserve">                   com.fatwire.assetapi.data.AssetData,</w:t>
+        <w:t xml:space="preserve">                   </w:t>
+      </w:r>
+      <w:proofErr w:type="spellStart"/>
+      <w:r>
+        <w:rPr>
+          <w:rStyle w:val="CodeSample"/>
+        </w:rPr>
+        <w:t>com.fatwire.assetapi.data.AssetData</w:t>
+      </w:r>
+      <w:proofErr w:type="spellEnd"/>
+      <w:r>
+        <w:rPr>
+          <w:rStyle w:val="CodeSample"/>
+        </w:rPr>
+        <w:t>,</w:t>
       </w:r>
       <w:r>
         <w:rPr>
           <w:rStyle w:val="CodeSample"/>
         </w:rPr>
         <w:br/>
-        <w:t xml:space="preserve">                   com.fatwire.gst.foundation.facade.assetapi.AssetDataUtils,</w:t>
+        <w:t xml:space="preserve">                   </w:t>
+      </w:r>
+      <w:proofErr w:type="spellStart"/>
+      <w:r>
+        <w:rPr>
+          <w:rStyle w:val="CodeSample"/>
+        </w:rPr>
+        <w:t>com.fatwire.gst.foundation.facade.assetapi.AssetDataUtils</w:t>
+      </w:r>
+      <w:proofErr w:type="spellEnd"/>
+      <w:r>
+        <w:rPr>
+          <w:rStyle w:val="CodeSample"/>
+        </w:rPr>
+        <w:t>,</w:t>
       </w:r>
       <w:r>
         <w:rPr>
           <w:rStyle w:val="CodeSample"/>
         </w:rPr>
         <w:br/>
-        <w:t xml:space="preserve">                   com.fatwire.gst.foundation.facade.assetapi.AttributeDataUtils,</w:t>
+        <w:t xml:space="preserve">                   </w:t>
+      </w:r>
+      <w:proofErr w:type="spellStart"/>
+      <w:r>
+        <w:rPr>
+          <w:rStyle w:val="CodeSample"/>
+        </w:rPr>
+        <w:t>com.fatwire.gst.foundation.facade.assetapi.AttributeDataUtils</w:t>
+      </w:r>
+      <w:proofErr w:type="spellEnd"/>
+      <w:r>
+        <w:rPr>
+          <w:rStyle w:val="CodeSample"/>
+        </w:rPr>
+        <w:t>,</w:t>
       </w:r>
       <w:r>
         <w:rPr>
           <w:rStyle w:val="CodeSample"/>
         </w:rPr>
         <w:br/>
-        <w:t xml:space="preserve">                   com.fatwire.gst.foundation.facade.assetapi.AssetIdIList,</w:t>
+        <w:t xml:space="preserve">                   </w:t>
+      </w:r>
+      <w:proofErr w:type="spellStart"/>
+      <w:r>
+        <w:rPr>
+          <w:rStyle w:val="CodeSample"/>
+        </w:rPr>
+        <w:t>com.fatwire.gst.foundation.facade.assetapi.AssetIdIList</w:t>
+      </w:r>
+      <w:proofErr w:type="spellEnd"/>
+      <w:r>
+        <w:rPr>
+          <w:rStyle w:val="CodeSample"/>
+        </w:rPr>
+        <w:t>,</w:t>
       </w:r>
       <w:r>
         <w:rPr>
@@ -23004,7 +22942,7 @@
         </w:rPr>
         <w:lastRenderedPageBreak/>
         <w:drawing>
-          <wp:inline distT="0" distB="0" distL="0" distR="0" wp14:anchorId="54EB8E68" wp14:editId="6BC31906">
+          <wp:inline distT="0" distB="0" distL="0" distR="0">
             <wp:extent cx="8225073" cy="4802962"/>
             <wp:effectExtent l="0" t="0" r="0" b="0"/>
             <wp:docPr id="11" name="Picture 11"/>
@@ -23021,7 +22959,7 @@
                     </pic:cNvPicPr>
                   </pic:nvPicPr>
                   <pic:blipFill>
-                    <a:blip r:embed="rId59" cstate="print"/>
+                    <a:blip r:embed="rId55" cstate="print"/>
                     <a:srcRect/>
                     <a:stretch>
                       <a:fillRect/>
@@ -23088,7 +23026,7 @@
         </w:rPr>
         <w:lastRenderedPageBreak/>
         <w:drawing>
-          <wp:inline distT="0" distB="0" distL="0" distR="0" wp14:anchorId="36A3F4F0" wp14:editId="4AF87B78">
+          <wp:inline distT="0" distB="0" distL="0" distR="0">
             <wp:extent cx="8227716" cy="4796073"/>
             <wp:effectExtent l="0" t="0" r="0" b="0"/>
             <wp:docPr id="12" name="Picture 12"/>
@@ -23105,7 +23043,7 @@
                     </pic:cNvPicPr>
                   </pic:nvPicPr>
                   <pic:blipFill>
-                    <a:blip r:embed="rId60" cstate="print"/>
+                    <a:blip r:embed="rId56" cstate="print"/>
                     <a:srcRect/>
                     <a:stretch>
                       <a:fillRect/>
@@ -23209,7 +23147,7 @@
       <w:r>
         <w:t xml:space="preserve">Download from: </w:t>
       </w:r>
-      <w:hyperlink r:id="rId61" w:history="1">
+      <w:hyperlink r:id="rId57" w:history="1">
         <w:r>
           <w:rPr>
             <w:rStyle w:val="Hyperlink"/>
@@ -23291,7 +23229,7 @@
       <w:r>
         <w:t xml:space="preserve">You can download this jar from: </w:t>
       </w:r>
-      <w:hyperlink r:id="rId62" w:history="1">
+      <w:hyperlink r:id="rId58" w:history="1">
         <w:r>
           <w:rPr>
             <w:rStyle w:val="Hyperlink"/>
@@ -23342,7 +23280,7 @@
                     </pic:cNvPicPr>
                   </pic:nvPicPr>
                   <pic:blipFill>
-                    <a:blip r:embed="rId63" cstate="print"/>
+                    <a:blip r:embed="rId59" cstate="print"/>
                     <a:srcRect/>
                     <a:stretch>
                       <a:fillRect/>
@@ -23377,7 +23315,7 @@
       <w:r>
         <w:t xml:space="preserve">Configure Maven: Please follow the Installation Instructions on the site: </w:t>
       </w:r>
-      <w:hyperlink r:id="rId64" w:history="1">
+      <w:hyperlink r:id="rId60" w:history="1">
         <w:r>
           <w:rPr>
             <w:rStyle w:val="Hyperlink"/>
@@ -23401,7 +23339,7 @@
 </file>
 
 <file path=word/comments.xml><?xml version="1.0" encoding="utf-8"?>
-<w:comments xmlns:wpc="http://schemas.microsoft.com/office/word/2010/wordprocessingCanvas" xmlns:mo="http://schemas.microsoft.com/office/mac/office/2008/main" xmlns:mc="http://schemas.openxmlformats.org/markup-compatibility/2006" xmlns:mv="urn:schemas-microsoft-com:mac:vml" xmlns:o="urn:schemas-microsoft-com:office:office" xmlns:r="http://schemas.openxmlformats.org/officeDocument/2006/relationships" xmlns:m="http://schemas.openxmlformats.org/officeDocument/2006/math" xmlns:v="urn:schemas-microsoft-com:vml" xmlns:wp14="http://schemas.microsoft.com/office/word/2010/wordprocessingDrawing" xmlns:wp="http://schemas.openxmlformats.org/drawingml/2006/wordprocessingDrawing" xmlns:w10="urn:schemas-microsoft-com:office:word" xmlns:w="http://schemas.openxmlformats.org/wordprocessingml/2006/main" xmlns:w14="http://schemas.microsoft.com/office/word/2010/wordml" xmlns:wpg="http://schemas.microsoft.com/office/word/2010/wordprocessingGroup" xmlns:wpi="http://schemas.microsoft.com/office/word/2010/wordprocessingInk" xmlns:wne="http://schemas.microsoft.com/office/word/2006/wordml" xmlns:wps="http://schemas.microsoft.com/office/word/2010/wordprocessingShape" mc:Ignorable="w14 wp14">
+<w:comments xmlns:ve="http://schemas.openxmlformats.org/markup-compatibility/2006" xmlns:o="urn:schemas-microsoft-com:office:office" xmlns:r="http://schemas.openxmlformats.org/officeDocument/2006/relationships" xmlns:m="http://schemas.openxmlformats.org/officeDocument/2006/math" xmlns:v="urn:schemas-microsoft-com:vml" xmlns:wp="http://schemas.openxmlformats.org/drawingml/2006/wordprocessingDrawing" xmlns:w10="urn:schemas-microsoft-com:office:word" xmlns:w="http://schemas.openxmlformats.org/wordprocessingml/2006/main" xmlns:wne="http://schemas.microsoft.com/office/word/2006/wordml">
   <w:comment w:id="66" w:author=" Dolf Dijkstra" w:date="2010-12-01T14:10:00Z" w:initials="DD">
     <w:p>
       <w:pPr>
@@ -23454,7 +23392,7 @@
 </file>
 
 <file path=word/endnotes.xml><?xml version="1.0" encoding="utf-8"?>
-<w:endnotes xmlns:wpc="http://schemas.microsoft.com/office/word/2010/wordprocessingCanvas" xmlns:mo="http://schemas.microsoft.com/office/mac/office/2008/main" xmlns:mc="http://schemas.openxmlformats.org/markup-compatibility/2006" xmlns:mv="urn:schemas-microsoft-com:mac:vml" xmlns:o="urn:schemas-microsoft-com:office:office" xmlns:r="http://schemas.openxmlformats.org/officeDocument/2006/relationships" xmlns:m="http://schemas.openxmlformats.org/officeDocument/2006/math" xmlns:v="urn:schemas-microsoft-com:vml" xmlns:wp14="http://schemas.microsoft.com/office/word/2010/wordprocessingDrawing" xmlns:wp="http://schemas.openxmlformats.org/drawingml/2006/wordprocessingDrawing" xmlns:w10="urn:schemas-microsoft-com:office:word" xmlns:w="http://schemas.openxmlformats.org/wordprocessingml/2006/main" xmlns:w14="http://schemas.microsoft.com/office/word/2010/wordml" xmlns:wpg="http://schemas.microsoft.com/office/word/2010/wordprocessingGroup" xmlns:wpi="http://schemas.microsoft.com/office/word/2010/wordprocessingInk" xmlns:wne="http://schemas.microsoft.com/office/word/2006/wordml" xmlns:wps="http://schemas.microsoft.com/office/word/2010/wordprocessingShape" mc:Ignorable="w14 wp14">
+<w:endnotes xmlns:ve="http://schemas.openxmlformats.org/markup-compatibility/2006" xmlns:o="urn:schemas-microsoft-com:office:office" xmlns:r="http://schemas.openxmlformats.org/officeDocument/2006/relationships" xmlns:m="http://schemas.openxmlformats.org/officeDocument/2006/math" xmlns:v="urn:schemas-microsoft-com:vml" xmlns:wp="http://schemas.openxmlformats.org/drawingml/2006/wordprocessingDrawing" xmlns:w10="urn:schemas-microsoft-com:office:word" xmlns:w="http://schemas.openxmlformats.org/wordprocessingml/2006/main" xmlns:wne="http://schemas.microsoft.com/office/word/2006/wordml">
   <w:endnote w:type="separator" w:id="-1">
     <w:p>
       <w:pPr>
@@ -23479,7 +23417,7 @@
 </file>
 
 <file path=word/footer1.xml><?xml version="1.0" encoding="utf-8"?>
-<w:ftr xmlns:wpc="http://schemas.microsoft.com/office/word/2010/wordprocessingCanvas" xmlns:mo="http://schemas.microsoft.com/office/mac/office/2008/main" xmlns:mc="http://schemas.openxmlformats.org/markup-compatibility/2006" xmlns:mv="urn:schemas-microsoft-com:mac:vml" xmlns:o="urn:schemas-microsoft-com:office:office" xmlns:r="http://schemas.openxmlformats.org/officeDocument/2006/relationships" xmlns:m="http://schemas.openxmlformats.org/officeDocument/2006/math" xmlns:v="urn:schemas-microsoft-com:vml" xmlns:wp14="http://schemas.microsoft.com/office/word/2010/wordprocessingDrawing" xmlns:wp="http://schemas.openxmlformats.org/drawingml/2006/wordprocessingDrawing" xmlns:w10="urn:schemas-microsoft-com:office:word" xmlns:w="http://schemas.openxmlformats.org/wordprocessingml/2006/main" xmlns:w14="http://schemas.microsoft.com/office/word/2010/wordml" xmlns:wpg="http://schemas.microsoft.com/office/word/2010/wordprocessingGroup" xmlns:wpi="http://schemas.microsoft.com/office/word/2010/wordprocessingInk" xmlns:wne="http://schemas.microsoft.com/office/word/2006/wordml" xmlns:wps="http://schemas.microsoft.com/office/word/2010/wordprocessingShape" mc:Ignorable="w14 wp14">
+<w:ftr xmlns:ve="http://schemas.openxmlformats.org/markup-compatibility/2006" xmlns:o="urn:schemas-microsoft-com:office:office" xmlns:r="http://schemas.openxmlformats.org/officeDocument/2006/relationships" xmlns:m="http://schemas.openxmlformats.org/officeDocument/2006/math" xmlns:v="urn:schemas-microsoft-com:vml" xmlns:wp="http://schemas.openxmlformats.org/drawingml/2006/wordprocessingDrawing" xmlns:w10="urn:schemas-microsoft-com:office:word" xmlns:w="http://schemas.openxmlformats.org/wordprocessingml/2006/main" xmlns:wne="http://schemas.microsoft.com/office/word/2006/wordml">
   <w:p>
     <w:pPr>
       <w:pStyle w:val="Footer"/>
@@ -23517,7 +23455,7 @@
 </file>
 
 <file path=word/footer2.xml><?xml version="1.0" encoding="utf-8"?>
-<w:ftr xmlns:wpc="http://schemas.microsoft.com/office/word/2010/wordprocessingCanvas" xmlns:mo="http://schemas.microsoft.com/office/mac/office/2008/main" xmlns:mc="http://schemas.openxmlformats.org/markup-compatibility/2006" xmlns:mv="urn:schemas-microsoft-com:mac:vml" xmlns:o="urn:schemas-microsoft-com:office:office" xmlns:r="http://schemas.openxmlformats.org/officeDocument/2006/relationships" xmlns:m="http://schemas.openxmlformats.org/officeDocument/2006/math" xmlns:v="urn:schemas-microsoft-com:vml" xmlns:wp14="http://schemas.microsoft.com/office/word/2010/wordprocessingDrawing" xmlns:wp="http://schemas.openxmlformats.org/drawingml/2006/wordprocessingDrawing" xmlns:w10="urn:schemas-microsoft-com:office:word" xmlns:w="http://schemas.openxmlformats.org/wordprocessingml/2006/main" xmlns:w14="http://schemas.microsoft.com/office/word/2010/wordml" xmlns:wpg="http://schemas.microsoft.com/office/word/2010/wordprocessingGroup" xmlns:wpi="http://schemas.microsoft.com/office/word/2010/wordprocessingInk" xmlns:wne="http://schemas.microsoft.com/office/word/2006/wordml" xmlns:wps="http://schemas.microsoft.com/office/word/2010/wordprocessingShape" mc:Ignorable="w14 wp14">
+<w:ftr xmlns:ve="http://schemas.openxmlformats.org/markup-compatibility/2006" xmlns:o="urn:schemas-microsoft-com:office:office" xmlns:r="http://schemas.openxmlformats.org/officeDocument/2006/relationships" xmlns:m="http://schemas.openxmlformats.org/officeDocument/2006/math" xmlns:v="urn:schemas-microsoft-com:vml" xmlns:wp="http://schemas.openxmlformats.org/drawingml/2006/wordprocessingDrawing" xmlns:w10="urn:schemas-microsoft-com:office:word" xmlns:w="http://schemas.openxmlformats.org/wordprocessingml/2006/main" xmlns:wne="http://schemas.microsoft.com/office/word/2006/wordml">
   <w:p>
     <w:pPr>
       <w:pStyle w:val="Footer"/>
@@ -23549,7 +23487,7 @@
         <w:rStyle w:val="PageNumber"/>
         <w:noProof/>
       </w:rPr>
-      <w:t>4</w:t>
+      <w:t>41</w:t>
     </w:r>
     <w:r>
       <w:rPr>
@@ -23573,7 +23511,7 @@
 </file>
 
 <file path=word/footnotes.xml><?xml version="1.0" encoding="utf-8"?>
-<w:footnotes xmlns:wpc="http://schemas.microsoft.com/office/word/2010/wordprocessingCanvas" xmlns:mo="http://schemas.microsoft.com/office/mac/office/2008/main" xmlns:mc="http://schemas.openxmlformats.org/markup-compatibility/2006" xmlns:mv="urn:schemas-microsoft-com:mac:vml" xmlns:o="urn:schemas-microsoft-com:office:office" xmlns:r="http://schemas.openxmlformats.org/officeDocument/2006/relationships" xmlns:m="http://schemas.openxmlformats.org/officeDocument/2006/math" xmlns:v="urn:schemas-microsoft-com:vml" xmlns:wp14="http://schemas.microsoft.com/office/word/2010/wordprocessingDrawing" xmlns:wp="http://schemas.openxmlformats.org/drawingml/2006/wordprocessingDrawing" xmlns:w10="urn:schemas-microsoft-com:office:word" xmlns:w="http://schemas.openxmlformats.org/wordprocessingml/2006/main" xmlns:w14="http://schemas.microsoft.com/office/word/2010/wordml" xmlns:wpg="http://schemas.microsoft.com/office/word/2010/wordprocessingGroup" xmlns:wpi="http://schemas.microsoft.com/office/word/2010/wordprocessingInk" xmlns:wne="http://schemas.microsoft.com/office/word/2006/wordml" xmlns:wps="http://schemas.microsoft.com/office/word/2010/wordprocessingShape" mc:Ignorable="w14 wp14">
+<w:footnotes xmlns:ve="http://schemas.openxmlformats.org/markup-compatibility/2006" xmlns:o="urn:schemas-microsoft-com:office:office" xmlns:r="http://schemas.openxmlformats.org/officeDocument/2006/relationships" xmlns:m="http://schemas.openxmlformats.org/officeDocument/2006/math" xmlns:v="urn:schemas-microsoft-com:vml" xmlns:wp="http://schemas.openxmlformats.org/drawingml/2006/wordprocessingDrawing" xmlns:w10="urn:schemas-microsoft-com:office:word" xmlns:w="http://schemas.openxmlformats.org/wordprocessingml/2006/main" xmlns:wne="http://schemas.microsoft.com/office/word/2006/wordml">
   <w:footnote w:type="separator" w:id="-1">
     <w:p>
       <w:pPr>
@@ -23598,7 +23536,7 @@
 </file>
 
 <file path=word/numbering.xml><?xml version="1.0" encoding="utf-8"?>
-<w:numbering xmlns:wpc="http://schemas.microsoft.com/office/word/2010/wordprocessingCanvas" xmlns:mo="http://schemas.microsoft.com/office/mac/office/2008/main" xmlns:mc="http://schemas.openxmlformats.org/markup-compatibility/2006" xmlns:mv="urn:schemas-microsoft-com:mac:vml" xmlns:o="urn:schemas-microsoft-com:office:office" xmlns:r="http://schemas.openxmlformats.org/officeDocument/2006/relationships" xmlns:m="http://schemas.openxmlformats.org/officeDocument/2006/math" xmlns:v="urn:schemas-microsoft-com:vml" xmlns:wp14="http://schemas.microsoft.com/office/word/2010/wordprocessingDrawing" xmlns:wp="http://schemas.openxmlformats.org/drawingml/2006/wordprocessingDrawing" xmlns:w10="urn:schemas-microsoft-com:office:word" xmlns:w="http://schemas.openxmlformats.org/wordprocessingml/2006/main" xmlns:w14="http://schemas.microsoft.com/office/word/2010/wordml" xmlns:wpg="http://schemas.microsoft.com/office/word/2010/wordprocessingGroup" xmlns:wpi="http://schemas.microsoft.com/office/word/2010/wordprocessingInk" xmlns:wne="http://schemas.microsoft.com/office/word/2006/wordml" xmlns:wps="http://schemas.microsoft.com/office/word/2010/wordprocessingShape" mc:Ignorable="w14 wp14">
+<w:numbering xmlns:ve="http://schemas.openxmlformats.org/markup-compatibility/2006" xmlns:o="urn:schemas-microsoft-com:office:office" xmlns:r="http://schemas.openxmlformats.org/officeDocument/2006/relationships" xmlns:m="http://schemas.openxmlformats.org/officeDocument/2006/math" xmlns:v="urn:schemas-microsoft-com:vml" xmlns:wp="http://schemas.openxmlformats.org/drawingml/2006/wordprocessingDrawing" xmlns:w10="urn:schemas-microsoft-com:office:word" xmlns:w="http://schemas.openxmlformats.org/wordprocessingml/2006/main" xmlns:wne="http://schemas.microsoft.com/office/word/2006/wordml">
   <w:abstractNum w:abstractNumId="0">
     <w:nsid w:val="00000001"/>
     <w:multiLevelType w:val="multilevel"/>
@@ -25112,7 +25050,7 @@
 </file>
 
 <file path=word/styles.xml><?xml version="1.0" encoding="utf-8"?>
-<w:styles xmlns:mc="http://schemas.openxmlformats.org/markup-compatibility/2006" xmlns:r="http://schemas.openxmlformats.org/officeDocument/2006/relationships" xmlns:w="http://schemas.openxmlformats.org/wordprocessingml/2006/main" xmlns:w14="http://schemas.microsoft.com/office/word/2010/wordml" mc:Ignorable="w14">
+<w:styles xmlns:r="http://schemas.openxmlformats.org/officeDocument/2006/relationships" xmlns:w="http://schemas.openxmlformats.org/wordprocessingml/2006/main">
   <w:docDefaults>
     <w:rPrDefault>
       <w:rPr>
@@ -25128,7 +25066,7 @@
       </w:pPr>
     </w:pPrDefault>
   </w:docDefaults>
-  <w:latentStyles w:defLockedState="0" w:defUIPriority="99" w:defSemiHidden="1" w:defUnhideWhenUsed="1" w:defQFormat="0" w:count="276">
+  <w:latentStyles w:defLockedState="0" w:defUIPriority="99" w:defSemiHidden="1" w:defUnhideWhenUsed="1" w:defQFormat="0" w:count="267">
     <w:lsdException w:name="Normal" w:semiHidden="0" w:uiPriority="0" w:unhideWhenUsed="0" w:qFormat="1"/>
     <w:lsdException w:name="heading 1" w:semiHidden="0" w:uiPriority="0" w:unhideWhenUsed="0" w:qFormat="1"/>
     <w:lsdException w:name="heading 2" w:uiPriority="9" w:qFormat="1"/>
@@ -25528,6 +25466,7 @@
   <w:style w:type="character" w:default="1" w:styleId="DefaultParagraphFont">
     <w:name w:val="Default Paragraph Font"/>
     <w:uiPriority w:val="1"/>
+    <w:semiHidden/>
     <w:unhideWhenUsed/>
   </w:style>
   <w:style w:type="table" w:default="1" w:styleId="TableNormal">
@@ -25535,6 +25474,7 @@
     <w:uiPriority w:val="99"/>
     <w:semiHidden/>
     <w:unhideWhenUsed/>
+    <w:qFormat/>
     <w:tblPr>
       <w:tblInd w:w="0" w:type="dxa"/>
       <w:tblCellMar>
@@ -27369,7 +27309,7 @@
 </file>
 
 <file path=customXml/itemProps1.xml><?xml version="1.0" encoding="utf-8"?>
-<ds:datastoreItem xmlns:ds="http://schemas.openxmlformats.org/officeDocument/2006/customXml" ds:itemID="{2C0E465F-B997-464A-A0B9-A04250942518}">
+<ds:datastoreItem xmlns:ds="http://schemas.openxmlformats.org/officeDocument/2006/customXml" ds:itemID="{F8EC8A2E-7DCD-49D9-ABD8-30F7F732ABBD}">
   <ds:schemaRefs>
     <ds:schemaRef ds:uri="http://schemas.openxmlformats.org/officeDocument/2006/bibliography"/>
   </ds:schemaRefs>

</xml_diff>